<commit_message>
final drafts of manuscript, supplemental, cover letter for Stu
</commit_message>
<xml_diff>
--- a/CDQ2cover.docx
+++ b/CDQ2cover.docx
@@ -1,6 +1,6 @@
 
 <file path=word/document.xml><?xml version="1.0" encoding="utf-8"?>
-<w:document xmlns:wpc="http://schemas.microsoft.com/office/word/2010/wordprocessingCanvas" xmlns:cx="http://schemas.microsoft.com/office/drawing/2014/chartex" xmlns:cx1="http://schemas.microsoft.com/office/drawing/2015/9/8/chartex" xmlns:cx2="http://schemas.microsoft.com/office/drawing/2015/10/21/chartex" xmlns:cx3="http://schemas.microsoft.com/office/drawing/2016/5/9/chartex" xmlns:cx4="http://schemas.microsoft.com/office/drawing/2016/5/10/chartex" xmlns:cx5="http://schemas.microsoft.com/office/drawing/2016/5/11/chartex" xmlns:cx6="http://schemas.microsoft.com/office/drawing/2016/5/12/chartex" xmlns:cx7="http://schemas.microsoft.com/office/drawing/2016/5/13/chartex" xmlns:cx8="http://schemas.microsoft.com/office/drawing/2016/5/14/chartex" xmlns:mc="http://schemas.openxmlformats.org/markup-compatibility/2006" xmlns:aink="http://schemas.microsoft.com/office/drawing/2016/ink" xmlns:am3d="http://schemas.microsoft.com/office/drawing/2017/model3d" xmlns:o="urn:schemas-microsoft-com:office:office" xmlns:r="http://schemas.openxmlformats.org/officeDocument/2006/relationships" xmlns:m="http://schemas.openxmlformats.org/officeDocument/2006/math" xmlns:v="urn:schemas-microsoft-com:vml" xmlns:wp14="http://schemas.microsoft.com/office/word/2010/wordprocessingDrawing" xmlns:wp="http://schemas.openxmlformats.org/drawingml/2006/wordprocessingDrawing" xmlns:w10="urn:schemas-microsoft-com:office:word" xmlns:w="http://schemas.openxmlformats.org/wordprocessingml/2006/main" xmlns:w14="http://schemas.microsoft.com/office/word/2010/wordml" xmlns:w15="http://schemas.microsoft.com/office/word/2012/wordml" xmlns:w16cex="http://schemas.microsoft.com/office/word/2018/wordml/cex" xmlns:w16cid="http://schemas.microsoft.com/office/word/2016/wordml/cid" xmlns:w16="http://schemas.microsoft.com/office/word/2018/wordml" xmlns:w16se="http://schemas.microsoft.com/office/word/2015/wordml/symex" xmlns:wpg="http://schemas.microsoft.com/office/word/2010/wordprocessingGroup" xmlns:wpi="http://schemas.microsoft.com/office/word/2010/wordprocessingInk" xmlns:wne="http://schemas.microsoft.com/office/word/2006/wordml" xmlns:wps="http://schemas.microsoft.com/office/word/2010/wordprocessingShape" mc:Ignorable="w14 w15 w16se w16cid w16 w16cex wp14">
+<w:document xmlns:wpc="http://schemas.microsoft.com/office/word/2010/wordprocessingCanvas" xmlns:cx="http://schemas.microsoft.com/office/drawing/2014/chartex" xmlns:mc="http://schemas.openxmlformats.org/markup-compatibility/2006" xmlns:o="urn:schemas-microsoft-com:office:office" xmlns:r="http://schemas.openxmlformats.org/officeDocument/2006/relationships" xmlns:m="http://schemas.openxmlformats.org/officeDocument/2006/math" xmlns:v="urn:schemas-microsoft-com:vml" xmlns:wp14="http://schemas.microsoft.com/office/word/2010/wordprocessingDrawing" xmlns:wp="http://schemas.openxmlformats.org/drawingml/2006/wordprocessingDrawing" xmlns:w10="urn:schemas-microsoft-com:office:word" xmlns:w="http://schemas.openxmlformats.org/wordprocessingml/2006/main" xmlns:w14="http://schemas.microsoft.com/office/word/2010/wordml" xmlns:w15="http://schemas.microsoft.com/office/word/2012/wordml" xmlns:w16se="http://schemas.microsoft.com/office/word/2015/wordml/symex" xmlns:wpg="http://schemas.microsoft.com/office/word/2010/wordprocessingGroup" xmlns:wpi="http://schemas.microsoft.com/office/word/2010/wordprocessingInk" xmlns:wne="http://schemas.microsoft.com/office/word/2006/wordml" xmlns:wps="http://schemas.microsoft.com/office/word/2010/wordprocessingShape" mc:Ignorable="w14 w15 w16se wp14">
   <w:body>
     <w:p>
       <w:pPr>
@@ -108,12 +108,14 @@
     </w:p>
     <w:p>
       <w:pPr>
-        <w:rPr>
-          <w:rFonts w:ascii="Times New Roman" w:hAnsi="Times New Roman" w:cs="Times New Roman"/>
-          <w:sz w:val="22"/>
-          <w:lang w:val="en-CA"/>
-        </w:rPr>
-      </w:pPr>
+        <w:pStyle w:val="BodyText"/>
+        <w:rPr>
+          <w:rFonts w:ascii="Times New Roman" w:hAnsi="Times New Roman" w:cs="Times New Roman"/>
+          <w:sz w:val="22"/>
+          <w:lang w:val="en-CA"/>
+        </w:rPr>
+      </w:pPr>
+      <w:bookmarkStart w:id="0" w:name="_GoBack"/>
       <w:r>
         <w:rPr>
           <w:rFonts w:ascii="Times New Roman" w:hAnsi="Times New Roman" w:cs="Times New Roman"/>
@@ -174,20 +176,27 @@
       <w:r>
         <w:rPr>
           <w:rFonts w:ascii="Times New Roman" w:hAnsi="Times New Roman" w:cs="Times New Roman"/>
-          <w:b/>
-          <w:sz w:val="22"/>
-          <w:highlight w:val="yellow"/>
-          <w:lang w:val="en-CA"/>
-        </w:rPr>
-        <w:t>XX</w:t>
-      </w:r>
-      <w:r>
-        <w:rPr>
-          <w:rFonts w:ascii="Times New Roman" w:hAnsi="Times New Roman" w:cs="Times New Roman"/>
-          <w:sz w:val="22"/>
-          <w:lang w:val="en-CA"/>
-        </w:rPr>
-        <w:t xml:space="preserve">” </w:t>
+          <w:sz w:val="22"/>
+          <w:szCs w:val="22"/>
+        </w:rPr>
+        <w:t>Managing recreational fisheries from a multi-species perspective: Leveraging species interactions and accounting for positive feedback loops to maintain desired ecosystem states</w:t>
+      </w:r>
+      <w:r>
+        <w:rPr>
+          <w:rFonts w:ascii="Times New Roman" w:hAnsi="Times New Roman" w:cs="Times New Roman"/>
+          <w:sz w:val="22"/>
+          <w:szCs w:val="22"/>
+          <w:lang w:val="en-CA"/>
+        </w:rPr>
+        <w:t>”</w:t>
+      </w:r>
+      <w:r>
+        <w:rPr>
+          <w:rFonts w:ascii="Times New Roman" w:hAnsi="Times New Roman" w:cs="Times New Roman"/>
+          <w:sz w:val="22"/>
+          <w:lang w:val="en-CA"/>
+        </w:rPr>
+        <w:t xml:space="preserve"> </w:t>
       </w:r>
       <w:r>
         <w:rPr>
@@ -484,6 +493,7 @@
         <w:t>We look forward to hearing from you soon.</w:t>
       </w:r>
     </w:p>
+    <w:bookmarkEnd w:id="0"/>
     <w:p>
       <w:pPr>
         <w:rPr>
@@ -527,45 +537,28 @@
           <w:rFonts w:ascii="Times New Roman" w:hAnsi="Times New Roman" w:cs="Times New Roman"/>
           <w:sz w:val="22"/>
         </w:rPr>
-        <w:t xml:space="preserve">Colin </w:t>
-      </w:r>
-      <w:proofErr w:type="spellStart"/>
-      <w:r>
-        <w:rPr>
-          <w:rFonts w:ascii="Times New Roman" w:hAnsi="Times New Roman" w:cs="Times New Roman"/>
-          <w:sz w:val="22"/>
-        </w:rPr>
-        <w:t>Dassow</w:t>
-      </w:r>
-      <w:proofErr w:type="spellEnd"/>
-      <w:r>
-        <w:rPr>
-          <w:rFonts w:ascii="Times New Roman" w:hAnsi="Times New Roman" w:cs="Times New Roman"/>
-          <w:sz w:val="22"/>
-        </w:rPr>
-        <w:t>, on behalf of all authors</w:t>
-      </w:r>
-    </w:p>
-    <w:p>
-      <w:pPr>
-        <w:rPr>
-          <w:rFonts w:ascii="Times New Roman" w:hAnsi="Times New Roman" w:cs="Times New Roman"/>
-        </w:rPr>
-      </w:pPr>
-      <w:r>
-        <w:rPr>
-          <w:rFonts w:ascii="Times New Roman" w:hAnsi="Times New Roman" w:cs="Times New Roman"/>
-          <w:sz w:val="22"/>
-        </w:rPr>
-        <w:t xml:space="preserve">University of Notre Dame, School of </w:t>
-      </w:r>
-      <w:r>
-        <w:rPr>
-          <w:rFonts w:ascii="Times New Roman" w:hAnsi="Times New Roman" w:cs="Times New Roman"/>
-          <w:sz w:val="22"/>
-          <w:highlight w:val="yellow"/>
-        </w:rPr>
-        <w:t>XX</w:t>
+        <w:t>Colin Dassow, on behalf of all authors</w:t>
+      </w:r>
+    </w:p>
+    <w:p>
+      <w:pPr>
+        <w:rPr>
+          <w:rFonts w:ascii="Times New Roman" w:hAnsi="Times New Roman" w:cs="Times New Roman"/>
+        </w:rPr>
+      </w:pPr>
+      <w:r>
+        <w:rPr>
+          <w:rFonts w:ascii="Times New Roman" w:hAnsi="Times New Roman" w:cs="Times New Roman"/>
+          <w:sz w:val="22"/>
+        </w:rPr>
+        <w:t xml:space="preserve">University of Notre Dame, </w:t>
+      </w:r>
+      <w:r>
+        <w:rPr>
+          <w:rFonts w:ascii="Times New Roman" w:hAnsi="Times New Roman" w:cs="Times New Roman"/>
+          <w:sz w:val="22"/>
+        </w:rPr>
+        <w:t>Department of Biological Sciences</w:t>
       </w:r>
     </w:p>
     <w:sectPr>
@@ -580,7 +573,7 @@
 </file>
 
 <file path=word/endnotes.xml><?xml version="1.0" encoding="utf-8"?>
-<w:endnotes xmlns:wpc="http://schemas.microsoft.com/office/word/2010/wordprocessingCanvas" xmlns:cx="http://schemas.microsoft.com/office/drawing/2014/chartex" xmlns:cx1="http://schemas.microsoft.com/office/drawing/2015/9/8/chartex" xmlns:cx2="http://schemas.microsoft.com/office/drawing/2015/10/21/chartex" xmlns:cx3="http://schemas.microsoft.com/office/drawing/2016/5/9/chartex" xmlns:cx4="http://schemas.microsoft.com/office/drawing/2016/5/10/chartex" xmlns:cx5="http://schemas.microsoft.com/office/drawing/2016/5/11/chartex" xmlns:cx6="http://schemas.microsoft.com/office/drawing/2016/5/12/chartex" xmlns:cx7="http://schemas.microsoft.com/office/drawing/2016/5/13/chartex" xmlns:cx8="http://schemas.microsoft.com/office/drawing/2016/5/14/chartex" xmlns:mc="http://schemas.openxmlformats.org/markup-compatibility/2006" xmlns:aink="http://schemas.microsoft.com/office/drawing/2016/ink" xmlns:am3d="http://schemas.microsoft.com/office/drawing/2017/model3d" xmlns:o="urn:schemas-microsoft-com:office:office" xmlns:r="http://schemas.openxmlformats.org/officeDocument/2006/relationships" xmlns:m="http://schemas.openxmlformats.org/officeDocument/2006/math" xmlns:v="urn:schemas-microsoft-com:vml" xmlns:wp14="http://schemas.microsoft.com/office/word/2010/wordprocessingDrawing" xmlns:wp="http://schemas.openxmlformats.org/drawingml/2006/wordprocessingDrawing" xmlns:w10="urn:schemas-microsoft-com:office:word" xmlns:w="http://schemas.openxmlformats.org/wordprocessingml/2006/main" xmlns:w14="http://schemas.microsoft.com/office/word/2010/wordml" xmlns:w15="http://schemas.microsoft.com/office/word/2012/wordml" xmlns:w16cex="http://schemas.microsoft.com/office/word/2018/wordml/cex" xmlns:w16cid="http://schemas.microsoft.com/office/word/2016/wordml/cid" xmlns:w16="http://schemas.microsoft.com/office/word/2018/wordml" xmlns:w16se="http://schemas.microsoft.com/office/word/2015/wordml/symex" xmlns:wpg="http://schemas.microsoft.com/office/word/2010/wordprocessingGroup" xmlns:wpi="http://schemas.microsoft.com/office/word/2010/wordprocessingInk" xmlns:wne="http://schemas.microsoft.com/office/word/2006/wordml" xmlns:wps="http://schemas.microsoft.com/office/word/2010/wordprocessingShape" mc:Ignorable="w14 w15 w16se w16cid w16 w16cex wp14">
+<w:endnotes xmlns:wpc="http://schemas.microsoft.com/office/word/2010/wordprocessingCanvas" xmlns:cx="http://schemas.microsoft.com/office/drawing/2014/chartex" xmlns:mc="http://schemas.openxmlformats.org/markup-compatibility/2006" xmlns:o="urn:schemas-microsoft-com:office:office" xmlns:r="http://schemas.openxmlformats.org/officeDocument/2006/relationships" xmlns:m="http://schemas.openxmlformats.org/officeDocument/2006/math" xmlns:v="urn:schemas-microsoft-com:vml" xmlns:wp14="http://schemas.microsoft.com/office/word/2010/wordprocessingDrawing" xmlns:wp="http://schemas.openxmlformats.org/drawingml/2006/wordprocessingDrawing" xmlns:w10="urn:schemas-microsoft-com:office:word" xmlns:w="http://schemas.openxmlformats.org/wordprocessingml/2006/main" xmlns:w14="http://schemas.microsoft.com/office/word/2010/wordml" xmlns:w15="http://schemas.microsoft.com/office/word/2012/wordml" xmlns:w16se="http://schemas.microsoft.com/office/word/2015/wordml/symex" xmlns:wpg="http://schemas.microsoft.com/office/word/2010/wordprocessingGroup" xmlns:wpi="http://schemas.microsoft.com/office/word/2010/wordprocessingInk" xmlns:wne="http://schemas.microsoft.com/office/word/2006/wordml" xmlns:wps="http://schemas.microsoft.com/office/word/2010/wordprocessingShape" mc:Ignorable="w14 w15 w16se wp14">
   <w:endnote w:type="separator" w:id="-1">
     <w:p>
       <w:r>
@@ -599,7 +592,7 @@
 </file>
 
 <file path=word/footnotes.xml><?xml version="1.0" encoding="utf-8"?>
-<w:footnotes xmlns:wpc="http://schemas.microsoft.com/office/word/2010/wordprocessingCanvas" xmlns:cx="http://schemas.microsoft.com/office/drawing/2014/chartex" xmlns:cx1="http://schemas.microsoft.com/office/drawing/2015/9/8/chartex" xmlns:cx2="http://schemas.microsoft.com/office/drawing/2015/10/21/chartex" xmlns:cx3="http://schemas.microsoft.com/office/drawing/2016/5/9/chartex" xmlns:cx4="http://schemas.microsoft.com/office/drawing/2016/5/10/chartex" xmlns:cx5="http://schemas.microsoft.com/office/drawing/2016/5/11/chartex" xmlns:cx6="http://schemas.microsoft.com/office/drawing/2016/5/12/chartex" xmlns:cx7="http://schemas.microsoft.com/office/drawing/2016/5/13/chartex" xmlns:cx8="http://schemas.microsoft.com/office/drawing/2016/5/14/chartex" xmlns:mc="http://schemas.openxmlformats.org/markup-compatibility/2006" xmlns:aink="http://schemas.microsoft.com/office/drawing/2016/ink" xmlns:am3d="http://schemas.microsoft.com/office/drawing/2017/model3d" xmlns:o="urn:schemas-microsoft-com:office:office" xmlns:r="http://schemas.openxmlformats.org/officeDocument/2006/relationships" xmlns:m="http://schemas.openxmlformats.org/officeDocument/2006/math" xmlns:v="urn:schemas-microsoft-com:vml" xmlns:wp14="http://schemas.microsoft.com/office/word/2010/wordprocessingDrawing" xmlns:wp="http://schemas.openxmlformats.org/drawingml/2006/wordprocessingDrawing" xmlns:w10="urn:schemas-microsoft-com:office:word" xmlns:w="http://schemas.openxmlformats.org/wordprocessingml/2006/main" xmlns:w14="http://schemas.microsoft.com/office/word/2010/wordml" xmlns:w15="http://schemas.microsoft.com/office/word/2012/wordml" xmlns:w16cex="http://schemas.microsoft.com/office/word/2018/wordml/cex" xmlns:w16cid="http://schemas.microsoft.com/office/word/2016/wordml/cid" xmlns:w16="http://schemas.microsoft.com/office/word/2018/wordml" xmlns:w16se="http://schemas.microsoft.com/office/word/2015/wordml/symex" xmlns:wpg="http://schemas.microsoft.com/office/word/2010/wordprocessingGroup" xmlns:wpi="http://schemas.microsoft.com/office/word/2010/wordprocessingInk" xmlns:wne="http://schemas.microsoft.com/office/word/2006/wordml" xmlns:wps="http://schemas.microsoft.com/office/word/2010/wordprocessingShape" mc:Ignorable="w14 w15 w16se w16cid w16 w16cex wp14">
+<w:footnotes xmlns:wpc="http://schemas.microsoft.com/office/word/2010/wordprocessingCanvas" xmlns:cx="http://schemas.microsoft.com/office/drawing/2014/chartex" xmlns:mc="http://schemas.openxmlformats.org/markup-compatibility/2006" xmlns:o="urn:schemas-microsoft-com:office:office" xmlns:r="http://schemas.openxmlformats.org/officeDocument/2006/relationships" xmlns:m="http://schemas.openxmlformats.org/officeDocument/2006/math" xmlns:v="urn:schemas-microsoft-com:vml" xmlns:wp14="http://schemas.microsoft.com/office/word/2010/wordprocessingDrawing" xmlns:wp="http://schemas.openxmlformats.org/drawingml/2006/wordprocessingDrawing" xmlns:w10="urn:schemas-microsoft-com:office:word" xmlns:w="http://schemas.openxmlformats.org/wordprocessingml/2006/main" xmlns:w14="http://schemas.microsoft.com/office/word/2010/wordml" xmlns:w15="http://schemas.microsoft.com/office/word/2012/wordml" xmlns:w16se="http://schemas.microsoft.com/office/word/2015/wordml/symex" xmlns:wpg="http://schemas.microsoft.com/office/word/2010/wordprocessingGroup" xmlns:wpi="http://schemas.microsoft.com/office/word/2010/wordprocessingInk" xmlns:wne="http://schemas.microsoft.com/office/word/2006/wordml" xmlns:wps="http://schemas.microsoft.com/office/word/2010/wordprocessingShape" mc:Ignorable="w14 w15 w16se wp14">
   <w:footnote w:type="separator" w:id="-1">
     <w:p>
       <w:r>
@@ -618,7 +611,7 @@
 </file>
 
 <file path=word/header1.xml><?xml version="1.0" encoding="utf-8"?>
-<w:hdr xmlns:wpc="http://schemas.microsoft.com/office/word/2010/wordprocessingCanvas" xmlns:cx="http://schemas.microsoft.com/office/drawing/2014/chartex" xmlns:cx1="http://schemas.microsoft.com/office/drawing/2015/9/8/chartex" xmlns:cx2="http://schemas.microsoft.com/office/drawing/2015/10/21/chartex" xmlns:cx3="http://schemas.microsoft.com/office/drawing/2016/5/9/chartex" xmlns:cx4="http://schemas.microsoft.com/office/drawing/2016/5/10/chartex" xmlns:cx5="http://schemas.microsoft.com/office/drawing/2016/5/11/chartex" xmlns:cx6="http://schemas.microsoft.com/office/drawing/2016/5/12/chartex" xmlns:cx7="http://schemas.microsoft.com/office/drawing/2016/5/13/chartex" xmlns:cx8="http://schemas.microsoft.com/office/drawing/2016/5/14/chartex" xmlns:mc="http://schemas.openxmlformats.org/markup-compatibility/2006" xmlns:aink="http://schemas.microsoft.com/office/drawing/2016/ink" xmlns:am3d="http://schemas.microsoft.com/office/drawing/2017/model3d" xmlns:o="urn:schemas-microsoft-com:office:office" xmlns:r="http://schemas.openxmlformats.org/officeDocument/2006/relationships" xmlns:m="http://schemas.openxmlformats.org/officeDocument/2006/math" xmlns:v="urn:schemas-microsoft-com:vml" xmlns:wp14="http://schemas.microsoft.com/office/word/2010/wordprocessingDrawing" xmlns:wp="http://schemas.openxmlformats.org/drawingml/2006/wordprocessingDrawing" xmlns:w10="urn:schemas-microsoft-com:office:word" xmlns:w="http://schemas.openxmlformats.org/wordprocessingml/2006/main" xmlns:w14="http://schemas.microsoft.com/office/word/2010/wordml" xmlns:w15="http://schemas.microsoft.com/office/word/2012/wordml" xmlns:w16cex="http://schemas.microsoft.com/office/word/2018/wordml/cex" xmlns:w16cid="http://schemas.microsoft.com/office/word/2016/wordml/cid" xmlns:w16="http://schemas.microsoft.com/office/word/2018/wordml" xmlns:w16se="http://schemas.microsoft.com/office/word/2015/wordml/symex" xmlns:wpg="http://schemas.microsoft.com/office/word/2010/wordprocessingGroup" xmlns:wpi="http://schemas.microsoft.com/office/word/2010/wordprocessingInk" xmlns:wne="http://schemas.microsoft.com/office/word/2006/wordml" xmlns:wps="http://schemas.microsoft.com/office/word/2010/wordprocessingShape" mc:Ignorable="w14 w15 w16se w16cid w16 w16cex wp14">
+<w:hdr xmlns:wpc="http://schemas.microsoft.com/office/word/2010/wordprocessingCanvas" xmlns:cx="http://schemas.microsoft.com/office/drawing/2014/chartex" xmlns:mc="http://schemas.openxmlformats.org/markup-compatibility/2006" xmlns:o="urn:schemas-microsoft-com:office:office" xmlns:r="http://schemas.openxmlformats.org/officeDocument/2006/relationships" xmlns:m="http://schemas.openxmlformats.org/officeDocument/2006/math" xmlns:v="urn:schemas-microsoft-com:vml" xmlns:wp14="http://schemas.microsoft.com/office/word/2010/wordprocessingDrawing" xmlns:wp="http://schemas.openxmlformats.org/drawingml/2006/wordprocessingDrawing" xmlns:w10="urn:schemas-microsoft-com:office:word" xmlns:w="http://schemas.openxmlformats.org/wordprocessingml/2006/main" xmlns:w14="http://schemas.microsoft.com/office/word/2010/wordml" xmlns:w15="http://schemas.microsoft.com/office/word/2012/wordml" xmlns:w16se="http://schemas.microsoft.com/office/word/2015/wordml/symex" xmlns:wpg="http://schemas.microsoft.com/office/word/2010/wordprocessingGroup" xmlns:wpi="http://schemas.microsoft.com/office/word/2010/wordprocessingInk" xmlns:wne="http://schemas.microsoft.com/office/word/2006/wordml" xmlns:wps="http://schemas.microsoft.com/office/word/2010/wordprocessingShape" mc:Ignorable="w14 w15 w16se wp14">
   <w:p>
     <w:pPr>
       <w:jc w:val="right"/>
@@ -648,19 +641,8 @@
         <w:bCs/>
         <w:color w:val="000000" w:themeColor="text1"/>
       </w:rPr>
-      <w:t xml:space="preserve">olin </w:t>
+      <w:t>olin Dassow</w:t>
     </w:r>
-    <w:proofErr w:type="spellStart"/>
-    <w:r>
-      <w:rPr>
-        <w:rFonts w:ascii="Times New Roman" w:eastAsia="Times New Roman" w:hAnsi="Times New Roman" w:cs="Times New Roman"/>
-        <w:b/>
-        <w:bCs/>
-        <w:color w:val="000000" w:themeColor="text1"/>
-      </w:rPr>
-      <w:t>Dassow</w:t>
-    </w:r>
-    <w:proofErr w:type="spellEnd"/>
   </w:p>
   <w:p>
     <w:pPr>
@@ -670,7 +652,6 @@
         <w:color w:val="666666"/>
         <w:sz w:val="20"/>
         <w:szCs w:val="20"/>
-        <w:highlight w:val="yellow"/>
         <w:shd w:val="clear" w:color="auto" w:fill="FFFFFF"/>
       </w:rPr>
     </w:pPr>
@@ -680,7 +661,6 @@
         <w:color w:val="666666"/>
         <w:sz w:val="20"/>
         <w:szCs w:val="20"/>
-        <w:highlight w:val="yellow"/>
         <w:shd w:val="clear" w:color="auto" w:fill="FFFFFF"/>
       </w:rPr>
       <w:t>Doctoral Candidate</w:t>
@@ -694,7 +674,6 @@
         <w:color w:val="666666"/>
         <w:sz w:val="20"/>
         <w:szCs w:val="20"/>
-        <w:highlight w:val="yellow"/>
         <w:shd w:val="clear" w:color="auto" w:fill="FFFFFF"/>
       </w:rPr>
     </w:pPr>
@@ -704,7 +683,6 @@
         <w:color w:val="666666"/>
         <w:sz w:val="20"/>
         <w:szCs w:val="20"/>
-        <w:highlight w:val="yellow"/>
         <w:shd w:val="clear" w:color="auto" w:fill="FFFFFF"/>
       </w:rPr>
       <w:t>University of Notre Dame</w:t>
@@ -715,9 +693,10 @@
       <w:jc w:val="right"/>
       <w:rPr>
         <w:rFonts w:ascii="Times New Roman" w:eastAsia="Times New Roman" w:hAnsi="Times New Roman" w:cs="Times New Roman"/>
+        <w:color w:val="666666"/>
         <w:sz w:val="20"/>
         <w:szCs w:val="20"/>
-        <w:highlight w:val="yellow"/>
+        <w:shd w:val="clear" w:color="auto" w:fill="FFFFFF"/>
       </w:rPr>
     </w:pPr>
     <w:r>
@@ -726,10 +705,9 @@
         <w:color w:val="666666"/>
         <w:sz w:val="20"/>
         <w:szCs w:val="20"/>
-        <w:highlight w:val="yellow"/>
         <w:shd w:val="clear" w:color="auto" w:fill="FFFFFF"/>
       </w:rPr>
-      <w:t>Address</w:t>
+      <w:t xml:space="preserve">Department of Biological Sciences </w:t>
     </w:r>
   </w:p>
   <w:p>
@@ -737,11 +715,8 @@
       <w:jc w:val="right"/>
       <w:rPr>
         <w:rFonts w:ascii="Times New Roman" w:eastAsia="Times New Roman" w:hAnsi="Times New Roman" w:cs="Times New Roman"/>
-        <w:color w:val="666666"/>
         <w:sz w:val="20"/>
         <w:szCs w:val="20"/>
-        <w:highlight w:val="yellow"/>
-        <w:shd w:val="clear" w:color="auto" w:fill="FFFFFF"/>
       </w:rPr>
     </w:pPr>
     <w:r>
@@ -750,10 +725,9 @@
         <w:color w:val="666666"/>
         <w:sz w:val="20"/>
         <w:szCs w:val="20"/>
-        <w:highlight w:val="yellow"/>
         <w:shd w:val="clear" w:color="auto" w:fill="FFFFFF"/>
       </w:rPr>
-      <w:t>Phone</w:t>
+      <w:t>Notre Dame, IN 46556-0369 USA</w:t>
     </w:r>
   </w:p>
   <w:p>
@@ -761,8 +735,10 @@
       <w:jc w:val="right"/>
       <w:rPr>
         <w:rFonts w:ascii="Times New Roman" w:eastAsia="Times New Roman" w:hAnsi="Times New Roman" w:cs="Times New Roman"/>
+        <w:color w:val="666666"/>
         <w:sz w:val="20"/>
         <w:szCs w:val="20"/>
+        <w:shd w:val="clear" w:color="auto" w:fill="FFFFFF"/>
       </w:rPr>
     </w:pPr>
     <w:r>
@@ -771,17 +747,46 @@
         <w:color w:val="666666"/>
         <w:sz w:val="20"/>
         <w:szCs w:val="20"/>
-        <w:highlight w:val="yellow"/>
         <w:shd w:val="clear" w:color="auto" w:fill="FFFFFF"/>
       </w:rPr>
-      <w:t xml:space="preserve">email </w:t>
+      <w:t>574-631-7412</w:t>
+    </w:r>
+  </w:p>
+  <w:p>
+    <w:pPr>
+      <w:jc w:val="right"/>
+      <w:rPr>
+        <w:rFonts w:ascii="Times New Roman" w:eastAsia="Times New Roman" w:hAnsi="Times New Roman" w:cs="Times New Roman"/>
+        <w:sz w:val="20"/>
+        <w:szCs w:val="20"/>
+      </w:rPr>
+    </w:pPr>
+    <w:r>
+      <w:rPr>
+        <w:rFonts w:ascii="Times New Roman" w:eastAsia="Times New Roman" w:hAnsi="Times New Roman" w:cs="Times New Roman"/>
+        <w:color w:val="666666"/>
+        <w:sz w:val="20"/>
+        <w:szCs w:val="20"/>
+        <w:shd w:val="clear" w:color="auto" w:fill="FFFFFF"/>
+      </w:rPr>
+      <w:t>cdassow@nd.edu</w:t>
+    </w:r>
+    <w:r>
+      <w:rPr>
+        <w:rFonts w:ascii="Times New Roman" w:eastAsia="Times New Roman" w:hAnsi="Times New Roman" w:cs="Times New Roman"/>
+        <w:color w:val="666666"/>
+        <w:sz w:val="20"/>
+        <w:szCs w:val="20"/>
+        <w:shd w:val="clear" w:color="auto" w:fill="FFFFFF"/>
+      </w:rPr>
+      <w:t xml:space="preserve"> </w:t>
     </w:r>
   </w:p>
 </w:hdr>
 </file>
 
 <file path=word/styles.xml><?xml version="1.0" encoding="utf-8"?>
-<w:styles xmlns:mc="http://schemas.openxmlformats.org/markup-compatibility/2006" xmlns:r="http://schemas.openxmlformats.org/officeDocument/2006/relationships" xmlns:w="http://schemas.openxmlformats.org/wordprocessingml/2006/main" xmlns:w14="http://schemas.microsoft.com/office/word/2010/wordml" xmlns:w15="http://schemas.microsoft.com/office/word/2012/wordml" xmlns:w16cex="http://schemas.microsoft.com/office/word/2018/wordml/cex" xmlns:w16cid="http://schemas.microsoft.com/office/word/2016/wordml/cid" xmlns:w16="http://schemas.microsoft.com/office/word/2018/wordml" xmlns:w16se="http://schemas.microsoft.com/office/word/2015/wordml/symex" mc:Ignorable="w14 w15 w16se w16cid w16 w16cex">
+<w:styles xmlns:mc="http://schemas.openxmlformats.org/markup-compatibility/2006" xmlns:r="http://schemas.openxmlformats.org/officeDocument/2006/relationships" xmlns:w="http://schemas.openxmlformats.org/wordprocessingml/2006/main" xmlns:w14="http://schemas.microsoft.com/office/word/2010/wordml" xmlns:w15="http://schemas.microsoft.com/office/word/2012/wordml" xmlns:w16se="http://schemas.microsoft.com/office/word/2015/wordml/symex" mc:Ignorable="w14 w15 w16se">
   <w:docDefaults>
     <w:rPrDefault>
       <w:rPr>
@@ -793,7 +798,7 @@
     </w:rPrDefault>
     <w:pPrDefault/>
   </w:docDefaults>
-  <w:latentStyles w:defLockedState="0" w:defUIPriority="99" w:defSemiHidden="0" w:defUnhideWhenUsed="0" w:defQFormat="0" w:count="376">
+  <w:latentStyles w:defLockedState="0" w:defUIPriority="99" w:defSemiHidden="0" w:defUnhideWhenUsed="0" w:defQFormat="0" w:count="371">
     <w:lsdException w:name="Normal" w:uiPriority="0" w:qFormat="1"/>
     <w:lsdException w:name="heading 1" w:uiPriority="9" w:qFormat="1"/>
     <w:lsdException w:name="heading 2" w:semiHidden="1" w:uiPriority="9" w:unhideWhenUsed="1" w:qFormat="1"/>
@@ -860,7 +865,7 @@
     <w:lsdException w:name="Closing" w:semiHidden="1" w:unhideWhenUsed="1"/>
     <w:lsdException w:name="Signature" w:semiHidden="1" w:unhideWhenUsed="1"/>
     <w:lsdException w:name="Default Paragraph Font" w:semiHidden="1" w:uiPriority="1" w:unhideWhenUsed="1"/>
-    <w:lsdException w:name="Body Text" w:semiHidden="1" w:unhideWhenUsed="1"/>
+    <w:lsdException w:name="Body Text" w:semiHidden="1" w:uiPriority="0" w:unhideWhenUsed="1" w:qFormat="1"/>
     <w:lsdException w:name="Body Text Indent" w:semiHidden="1" w:unhideWhenUsed="1"/>
     <w:lsdException w:name="List Continue" w:semiHidden="1" w:unhideWhenUsed="1"/>
     <w:lsdException w:name="List Continue 2" w:semiHidden="1" w:unhideWhenUsed="1"/>
@@ -1165,11 +1170,6 @@
     <w:lsdException w:name="List Table 5 Dark Accent 6" w:uiPriority="50"/>
     <w:lsdException w:name="List Table 6 Colorful Accent 6" w:uiPriority="51"/>
     <w:lsdException w:name="List Table 7 Colorful Accent 6" w:uiPriority="52"/>
-    <w:lsdException w:name="Mention" w:semiHidden="1" w:unhideWhenUsed="1"/>
-    <w:lsdException w:name="Smart Hyperlink" w:semiHidden="1" w:unhideWhenUsed="1"/>
-    <w:lsdException w:name="Hashtag" w:semiHidden="1" w:unhideWhenUsed="1"/>
-    <w:lsdException w:name="Unresolved Mention" w:semiHidden="1" w:unhideWhenUsed="1"/>
-    <w:lsdException w:name="Smart Link" w:semiHidden="1" w:unhideWhenUsed="1"/>
   </w:latentStyles>
   <w:style w:type="paragraph" w:default="1" w:styleId="Normal">
     <w:name w:val="Normal"/>
@@ -1347,6 +1347,22 @@
       <w:color w:val="0000FF"/>
       <w:u w:val="single"/>
     </w:rPr>
+  </w:style>
+  <w:style w:type="paragraph" w:styleId="BodyText">
+    <w:name w:val="Body Text"/>
+    <w:basedOn w:val="Normal"/>
+    <w:link w:val="BodyTextChar"/>
+    <w:qFormat/>
+    <w:rsid w:val="005E5BF2"/>
+    <w:pPr>
+      <w:spacing w:before="180" w:after="180"/>
+    </w:pPr>
+  </w:style>
+  <w:style w:type="character" w:customStyle="1" w:styleId="BodyTextChar">
+    <w:name w:val="Body Text Char"/>
+    <w:basedOn w:val="DefaultParagraphFont"/>
+    <w:link w:val="BodyText"/>
+    <w:rsid w:val="005E5BF2"/>
   </w:style>
 </w:styles>
 </file>

</xml_diff>